<commit_message>
upload documentation and presentation
</commit_message>
<xml_diff>
--- a/Documentation/PROYECTO Borrador - Clara Bujeda Muñoz.docx
+++ b/Documentation/PROYECTO Borrador - Clara Bujeda Muñoz.docx
@@ -1,6 +1,6 @@
 
 <file path=word/document.xml><?xml version="1.0" encoding="utf-8"?>
-<w:document xmlns:wpc="http://schemas.microsoft.com/office/word/2010/wordprocessingCanvas" xmlns:cx="http://schemas.microsoft.com/office/drawing/2014/chartex" xmlns:cx1="http://schemas.microsoft.com/office/drawing/2015/9/8/chartex" xmlns:cx2="http://schemas.microsoft.com/office/drawing/2015/10/21/chartex" xmlns:cx3="http://schemas.microsoft.com/office/drawing/2016/5/9/chartex" xmlns:cx4="http://schemas.microsoft.com/office/drawing/2016/5/10/chartex" xmlns:cx5="http://schemas.microsoft.com/office/drawing/2016/5/11/chartex" xmlns:cx6="http://schemas.microsoft.com/office/drawing/2016/5/12/chartex" xmlns:cx7="http://schemas.microsoft.com/office/drawing/2016/5/13/chartex" xmlns:cx8="http://schemas.microsoft.com/office/drawing/2016/5/14/chartex" xmlns:mc="http://schemas.openxmlformats.org/markup-compatibility/2006" xmlns:aink="http://schemas.microsoft.com/office/drawing/2016/ink" xmlns:am3d="http://schemas.microsoft.com/office/drawing/2017/model3d" xmlns:o="urn:schemas-microsoft-com:office:office" xmlns:oel="http://schemas.microsoft.com/office/2019/extlst" xmlns:r="http://schemas.openxmlformats.org/officeDocument/2006/relationships" xmlns:m="http://schemas.openxmlformats.org/officeDocument/2006/math" xmlns:v="urn:schemas-microsoft-com:vml" xmlns:wp14="http://schemas.microsoft.com/office/word/2010/wordprocessingDrawing" xmlns:wp="http://schemas.openxmlformats.org/drawingml/2006/wordprocessingDrawing" xmlns:w10="urn:schemas-microsoft-com:office:word" xmlns:w="http://schemas.openxmlformats.org/wordprocessingml/2006/main" xmlns:w14="http://schemas.microsoft.com/office/word/2010/wordml" xmlns:w15="http://schemas.microsoft.com/office/word/2012/wordml" xmlns:w16cex="http://schemas.microsoft.com/office/word/2018/wordml/cex" xmlns:w16cid="http://schemas.microsoft.com/office/word/2016/wordml/cid" xmlns:w16="http://schemas.microsoft.com/office/word/2018/wordml" xmlns:w16du="http://schemas.microsoft.com/office/word/2023/wordml/word16du" xmlns:w16sdtdh="http://schemas.microsoft.com/office/word/2020/wordml/sdtdatahash" xmlns:w16se="http://schemas.microsoft.com/office/word/2015/wordml/symex" xmlns:wpg="http://schemas.microsoft.com/office/word/2010/wordprocessingGroup" xmlns:wpi="http://schemas.microsoft.com/office/word/2010/wordprocessingInk" xmlns:wne="http://schemas.microsoft.com/office/word/2006/wordml" xmlns:wps="http://schemas.microsoft.com/office/word/2010/wordprocessingShape" mc:Ignorable="w14 w15 w16se w16cid w16 w16cex w16sdtdh wp14">
+<w:document xmlns:wpc="http://schemas.microsoft.com/office/word/2010/wordprocessingCanvas" xmlns:cx="http://schemas.microsoft.com/office/drawing/2014/chartex" xmlns:cx1="http://schemas.microsoft.com/office/drawing/2015/9/8/chartex" xmlns:cx2="http://schemas.microsoft.com/office/drawing/2015/10/21/chartex" xmlns:cx3="http://schemas.microsoft.com/office/drawing/2016/5/9/chartex" xmlns:cx4="http://schemas.microsoft.com/office/drawing/2016/5/10/chartex" xmlns:cx5="http://schemas.microsoft.com/office/drawing/2016/5/11/chartex" xmlns:cx6="http://schemas.microsoft.com/office/drawing/2016/5/12/chartex" xmlns:cx7="http://schemas.microsoft.com/office/drawing/2016/5/13/chartex" xmlns:cx8="http://schemas.microsoft.com/office/drawing/2016/5/14/chartex" xmlns:mc="http://schemas.openxmlformats.org/markup-compatibility/2006" xmlns:aink="http://schemas.microsoft.com/office/drawing/2016/ink" xmlns:am3d="http://schemas.microsoft.com/office/drawing/2017/model3d" xmlns:o="urn:schemas-microsoft-com:office:office" xmlns:oel="http://schemas.microsoft.com/office/2019/extlst" xmlns:r="http://schemas.openxmlformats.org/officeDocument/2006/relationships" xmlns:m="http://schemas.openxmlformats.org/officeDocument/2006/math" xmlns:v="urn:schemas-microsoft-com:vml" xmlns:wp14="http://schemas.microsoft.com/office/word/2010/wordprocessingDrawing" xmlns:wp="http://schemas.openxmlformats.org/drawingml/2006/wordprocessingDrawing" xmlns:w10="urn:schemas-microsoft-com:office:word" xmlns:w="http://schemas.openxmlformats.org/wordprocessingml/2006/main" xmlns:w14="http://schemas.microsoft.com/office/word/2010/wordml" xmlns:w15="http://schemas.microsoft.com/office/word/2012/wordml" xmlns:w16cex="http://schemas.microsoft.com/office/word/2018/wordml/cex" xmlns:w16cid="http://schemas.microsoft.com/office/word/2016/wordml/cid" xmlns:w16="http://schemas.microsoft.com/office/word/2018/wordml" xmlns:w16sdtdh="http://schemas.microsoft.com/office/word/2020/wordml/sdtdatahash" xmlns:w16se="http://schemas.microsoft.com/office/word/2015/wordml/symex" xmlns:wpg="http://schemas.microsoft.com/office/word/2010/wordprocessingGroup" xmlns:wpi="http://schemas.microsoft.com/office/word/2010/wordprocessingInk" xmlns:wne="http://schemas.microsoft.com/office/word/2006/wordml" xmlns:wps="http://schemas.microsoft.com/office/word/2010/wordprocessingShape" mc:Ignorable="w14 w15 w16se w16cid w16 w16cex w16sdtdh wp14">
   <w:body>
     <w:sdt>
       <w:sdtPr>
@@ -274,7 +274,7 @@
                   </wp:anchor>
                 </w:drawing>
               </mc:Choice>
-              <mc:Fallback>
+              <mc:Fallback xmlns:w16du="http://schemas.microsoft.com/office/word/2023/wordml/word16du">
                 <w:pict>
                   <v:group w14:anchorId="29BDB5B1" id="Grupo 149" o:spid="_x0000_s1026" style="position:absolute;margin-left:0;margin-top:0;width:8in;height:95.7pt;z-index:251662336;mso-width-percent:941;mso-height-percent:121;mso-top-percent:23;mso-position-horizontal:center;mso-position-horizontal-relative:page;mso-position-vertical-relative:page;mso-width-percent:941;mso-height-percent:121;mso-top-percent:23" coordorigin="" coordsize="73152,12161" o:gfxdata="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">
                     <v:shape id="Rectángulo 51" o:spid="_x0000_s1027" style="position:absolute;width:73152;height:11303;visibility:visible;mso-wrap-style:square;v-text-anchor:middle" coordsize="7312660,1129665" o:gfxdata="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" path="m,l7312660,r,1129665l3619500,733425,,1091565,,xe" fillcolor="#4472c4 [3204]" stroked="f" strokeweight="1pt">
@@ -447,7 +447,7 @@
                                         </pic:cNvPicPr>
                                       </pic:nvPicPr>
                                       <pic:blipFill>
-                                        <a:blip r:embed="rId12">
+                                        <a:blip r:embed="rId11">
                                           <a:extLst>
                                             <a:ext uri="{28A0092B-C50C-407E-A947-70E740481C1C}">
                                               <a14:useLocalDpi xmlns:a14="http://schemas.microsoft.com/office/drawing/2010/main" val="0"/>
@@ -560,7 +560,7 @@
                                               </pic:cNvPicPr>
                                             </pic:nvPicPr>
                                             <pic:blipFill>
-                                              <a:blip r:embed="rId13">
+                                              <a:blip r:embed="rId12">
                                                 <a:extLst>
                                                   <a:ext uri="{28A0092B-C50C-407E-A947-70E740481C1C}">
                                                     <a14:useLocalDpi xmlns:a14="http://schemas.microsoft.com/office/drawing/2010/main" val="0"/>
@@ -640,7 +640,7 @@
                                         </pic:cNvPicPr>
                                       </pic:nvPicPr>
                                       <pic:blipFill>
-                                        <a:blip r:embed="rId14">
+                                        <a:blip r:embed="rId12">
                                           <a:extLst>
                                             <a:ext uri="{28A0092B-C50C-407E-A947-70E740481C1C}">
                                               <a14:useLocalDpi xmlns:a14="http://schemas.microsoft.com/office/drawing/2010/main" val="0"/>
@@ -1082,7 +1082,7 @@
                   </wp:anchor>
                 </w:drawing>
               </mc:Choice>
-              <mc:Fallback>
+              <mc:Fallback xmlns:w16du="http://schemas.microsoft.com/office/word/2023/wordml/word16du">
                 <w:pict>
                   <v:rect w14:anchorId="73674C46" id="Rectángulo 9" o:spid="_x0000_s1026" style="position:absolute;margin-left:-1.8pt;margin-top:341.15pt;width:384.45pt;height:33.8pt;rotation:-617936fd;z-index:251664384;visibility:visible;mso-wrap-style:square;mso-width-percent:0;mso-wrap-distance-left:9pt;mso-wrap-distance-top:0;mso-wrap-distance-right:9pt;mso-wrap-distance-bottom:0;mso-position-horizontal:absolute;mso-position-horizontal-relative:text;mso-position-vertical:absolute;mso-position-vertical-relative:text;mso-width-percent:0;mso-width-relative:margin;v-text-anchor:middle" o:gfxdata="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" fillcolor="#4472c4 [3204]" stroked="f" strokeweight="1pt"/>
                 </w:pict>
@@ -6391,7 +6391,7 @@
                     <pic:cNvPicPr/>
                   </pic:nvPicPr>
                   <pic:blipFill>
-                    <a:blip r:embed="rId15"/>
+                    <a:blip r:embed="rId13"/>
                     <a:stretch>
                       <a:fillRect/>
                     </a:stretch>
@@ -6530,7 +6530,7 @@
                     </pic:cNvPicPr>
                   </pic:nvPicPr>
                   <pic:blipFill>
-                    <a:blip r:embed="rId16">
+                    <a:blip r:embed="rId14">
                       <a:extLst>
                         <a:ext uri="{28A0092B-C50C-407E-A947-70E740481C1C}">
                           <a14:useLocalDpi xmlns:a14="http://schemas.microsoft.com/office/drawing/2010/main" val="0"/>
@@ -8319,7 +8319,7 @@
                     </pic:cNvPicPr>
                   </pic:nvPicPr>
                   <pic:blipFill>
-                    <a:blip r:embed="rId17">
+                    <a:blip r:embed="rId15">
                       <a:extLst>
                         <a:ext uri="{28A0092B-C50C-407E-A947-70E740481C1C}">
                           <a14:useLocalDpi xmlns:a14="http://schemas.microsoft.com/office/drawing/2010/main" val="0"/>
@@ -8714,7 +8714,7 @@
                     <pic:cNvPicPr/>
                   </pic:nvPicPr>
                   <pic:blipFill>
-                    <a:blip r:embed="rId18"/>
+                    <a:blip r:embed="rId16"/>
                     <a:stretch>
                       <a:fillRect/>
                     </a:stretch>
@@ -9025,7 +9025,7 @@
                     <pic:cNvPicPr/>
                   </pic:nvPicPr>
                   <pic:blipFill>
-                    <a:blip r:embed="rId19"/>
+                    <a:blip r:embed="rId17"/>
                     <a:stretch>
                       <a:fillRect/>
                     </a:stretch>
@@ -9293,7 +9293,7 @@
                     <pic:cNvPicPr/>
                   </pic:nvPicPr>
                   <pic:blipFill>
-                    <a:blip r:embed="rId20"/>
+                    <a:blip r:embed="rId18"/>
                     <a:stretch>
                       <a:fillRect/>
                     </a:stretch>
@@ -9701,7 +9701,7 @@
                     <pic:cNvPicPr/>
                   </pic:nvPicPr>
                   <pic:blipFill>
-                    <a:blip r:embed="rId21"/>
+                    <a:blip r:embed="rId19"/>
                     <a:stretch>
                       <a:fillRect/>
                     </a:stretch>
@@ -9999,7 +9999,7 @@
                     <pic:cNvPicPr/>
                   </pic:nvPicPr>
                   <pic:blipFill>
-                    <a:blip r:embed="rId22"/>
+                    <a:blip r:embed="rId20"/>
                     <a:stretch>
                       <a:fillRect/>
                     </a:stretch>
@@ -10349,7 +10349,7 @@
                     </pic:cNvPicPr>
                   </pic:nvPicPr>
                   <pic:blipFill>
-                    <a:blip r:embed="rId23">
+                    <a:blip r:embed="rId21">
                       <a:extLst>
                         <a:ext uri="{28A0092B-C50C-407E-A947-70E740481C1C}">
                           <a14:useLocalDpi xmlns:a14="http://schemas.microsoft.com/office/drawing/2010/main" val="0"/>
@@ -10654,7 +10654,7 @@
                     <pic:cNvPicPr/>
                   </pic:nvPicPr>
                   <pic:blipFill>
-                    <a:blip r:embed="rId24"/>
+                    <a:blip r:embed="rId22"/>
                     <a:stretch>
                       <a:fillRect/>
                     </a:stretch>
@@ -10864,7 +10864,7 @@
                     <pic:cNvPicPr/>
                   </pic:nvPicPr>
                   <pic:blipFill>
-                    <a:blip r:embed="rId25"/>
+                    <a:blip r:embed="rId23"/>
                     <a:stretch>
                       <a:fillRect/>
                     </a:stretch>
@@ -11073,7 +11073,7 @@
                     <pic:cNvPicPr/>
                   </pic:nvPicPr>
                   <pic:blipFill>
-                    <a:blip r:embed="rId26"/>
+                    <a:blip r:embed="rId24"/>
                     <a:stretch>
                       <a:fillRect/>
                     </a:stretch>
@@ -11304,7 +11304,7 @@
                     <pic:cNvPicPr/>
                   </pic:nvPicPr>
                   <pic:blipFill>
-                    <a:blip r:embed="rId27"/>
+                    <a:blip r:embed="rId25"/>
                     <a:stretch>
                       <a:fillRect/>
                     </a:stretch>
@@ -11564,7 +11564,7 @@
                     <pic:cNvPicPr/>
                   </pic:nvPicPr>
                   <pic:blipFill>
-                    <a:blip r:embed="rId28"/>
+                    <a:blip r:embed="rId26"/>
                     <a:stretch>
                       <a:fillRect/>
                     </a:stretch>
@@ -11800,7 +11800,7 @@
                     <pic:cNvPicPr/>
                   </pic:nvPicPr>
                   <pic:blipFill>
-                    <a:blip r:embed="rId29"/>
+                    <a:blip r:embed="rId27"/>
                     <a:stretch>
                       <a:fillRect/>
                     </a:stretch>
@@ -12058,7 +12058,7 @@
                     <pic:cNvPicPr/>
                   </pic:nvPicPr>
                   <pic:blipFill>
-                    <a:blip r:embed="rId30"/>
+                    <a:blip r:embed="rId28"/>
                     <a:stretch>
                       <a:fillRect/>
                     </a:stretch>
@@ -12312,7 +12312,7 @@
                     <pic:cNvPicPr/>
                   </pic:nvPicPr>
                   <pic:blipFill>
-                    <a:blip r:embed="rId31"/>
+                    <a:blip r:embed="rId29"/>
                     <a:stretch>
                       <a:fillRect/>
                     </a:stretch>
@@ -12517,7 +12517,7 @@
                     <pic:cNvPicPr/>
                   </pic:nvPicPr>
                   <pic:blipFill>
-                    <a:blip r:embed="rId32"/>
+                    <a:blip r:embed="rId30"/>
                     <a:stretch>
                       <a:fillRect/>
                     </a:stretch>
@@ -12783,7 +12783,7 @@
                     <pic:cNvPicPr/>
                   </pic:nvPicPr>
                   <pic:blipFill>
-                    <a:blip r:embed="rId33"/>
+                    <a:blip r:embed="rId31"/>
                     <a:stretch>
                       <a:fillRect/>
                     </a:stretch>
@@ -12946,7 +12946,7 @@
                     <pic:cNvPicPr/>
                   </pic:nvPicPr>
                   <pic:blipFill>
-                    <a:blip r:embed="rId34"/>
+                    <a:blip r:embed="rId32"/>
                     <a:stretch>
                       <a:fillRect/>
                     </a:stretch>
@@ -18847,7 +18847,7 @@
                     <pic:cNvPicPr/>
                   </pic:nvPicPr>
                   <pic:blipFill>
-                    <a:blip r:embed="rId35"/>
+                    <a:blip r:embed="rId33"/>
                     <a:stretch>
                       <a:fillRect/>
                     </a:stretch>
@@ -18979,7 +18979,7 @@
               </w:rPr>
               <w:t xml:space="preserve"> (</w:t>
             </w:r>
-            <w:hyperlink r:id="rId36" w:history="1">
+            <w:hyperlink r:id="rId34" w:history="1">
               <w:r>
                 <w:rPr>
                   <w:rStyle w:val="Hipervnculo"/>
@@ -19069,9 +19069,9 @@
             <w:r>
               <w:rPr>
                 <w:rFonts w:ascii="Segoe UI Symbol" w:hAnsi="Segoe UI Symbol" w:cs="Segoe UI Symbol"/>
-                <w:color w:val="70AD47" w:themeColor="accent6"/>
-              </w:rPr>
-              <w:t>✔️</w:t>
+                <w:color w:val="FF0000"/>
+              </w:rPr>
+              <w:t>✖️</w:t>
             </w:r>
           </w:p>
         </w:tc>
@@ -19283,7 +19283,7 @@
       <w:r>
         <w:t xml:space="preserve">(Creador gifs animados de estadística) </w:t>
       </w:r>
-      <w:hyperlink r:id="rId37" w:history="1">
+      <w:hyperlink r:id="rId35" w:history="1">
         <w:r>
           <w:rPr>
             <w:rStyle w:val="Hipervnculo"/>
@@ -19302,9 +19302,9 @@
       </w:pPr>
     </w:p>
     <w:sectPr>
-      <w:headerReference w:type="default" r:id="rId38"/>
-      <w:footerReference w:type="default" r:id="rId39"/>
-      <w:footerReference w:type="first" r:id="rId40"/>
+      <w:headerReference w:type="default" r:id="rId36"/>
+      <w:footerReference w:type="default" r:id="rId37"/>
+      <w:footerReference w:type="first" r:id="rId38"/>
       <w:pgSz w:w="11906" w:h="16838"/>
       <w:pgMar w:top="1417" w:right="1701" w:bottom="1417" w:left="1701" w:header="708" w:footer="708" w:gutter="0"/>
       <w:pgNumType w:start="0"/>
@@ -19317,7 +19317,7 @@
 </file>
 
 <file path=word/endnotes.xml><?xml version="1.0" encoding="utf-8"?>
-<w:endnotes xmlns:wpc="http://schemas.microsoft.com/office/word/2010/wordprocessingCanvas" xmlns:cx="http://schemas.microsoft.com/office/drawing/2014/chartex" xmlns:cx1="http://schemas.microsoft.com/office/drawing/2015/9/8/chartex" xmlns:cx2="http://schemas.microsoft.com/office/drawing/2015/10/21/chartex" xmlns:cx3="http://schemas.microsoft.com/office/drawing/2016/5/9/chartex" xmlns:cx4="http://schemas.microsoft.com/office/drawing/2016/5/10/chartex" xmlns:cx5="http://schemas.microsoft.com/office/drawing/2016/5/11/chartex" xmlns:cx6="http://schemas.microsoft.com/office/drawing/2016/5/12/chartex" xmlns:cx7="http://schemas.microsoft.com/office/drawing/2016/5/13/chartex" xmlns:cx8="http://schemas.microsoft.com/office/drawing/2016/5/14/chartex" xmlns:mc="http://schemas.openxmlformats.org/markup-compatibility/2006" xmlns:aink="http://schemas.microsoft.com/office/drawing/2016/ink" xmlns:am3d="http://schemas.microsoft.com/office/drawing/2017/model3d" xmlns:o="urn:schemas-microsoft-com:office:office" xmlns:oel="http://schemas.microsoft.com/office/2019/extlst" xmlns:r="http://schemas.openxmlformats.org/officeDocument/2006/relationships" xmlns:m="http://schemas.openxmlformats.org/officeDocument/2006/math" xmlns:v="urn:schemas-microsoft-com:vml" xmlns:wp14="http://schemas.microsoft.com/office/word/2010/wordprocessingDrawing" xmlns:wp="http://schemas.openxmlformats.org/drawingml/2006/wordprocessingDrawing" xmlns:w10="urn:schemas-microsoft-com:office:word" xmlns:w="http://schemas.openxmlformats.org/wordprocessingml/2006/main" xmlns:w14="http://schemas.microsoft.com/office/word/2010/wordml" xmlns:w15="http://schemas.microsoft.com/office/word/2012/wordml" xmlns:w16cex="http://schemas.microsoft.com/office/word/2018/wordml/cex" xmlns:w16cid="http://schemas.microsoft.com/office/word/2016/wordml/cid" xmlns:w16="http://schemas.microsoft.com/office/word/2018/wordml" xmlns:w16du="http://schemas.microsoft.com/office/word/2023/wordml/word16du" xmlns:w16sdtdh="http://schemas.microsoft.com/office/word/2020/wordml/sdtdatahash" xmlns:w16se="http://schemas.microsoft.com/office/word/2015/wordml/symex" xmlns:wpg="http://schemas.microsoft.com/office/word/2010/wordprocessingGroup" xmlns:wpi="http://schemas.microsoft.com/office/word/2010/wordprocessingInk" xmlns:wne="http://schemas.microsoft.com/office/word/2006/wordml" xmlns:wps="http://schemas.microsoft.com/office/word/2010/wordprocessingShape" mc:Ignorable="w14 w15 w16se w16cid w16 w16cex w16sdtdh wp14">
+<w:endnotes xmlns:wpc="http://schemas.microsoft.com/office/word/2010/wordprocessingCanvas" xmlns:cx="http://schemas.microsoft.com/office/drawing/2014/chartex" xmlns:cx1="http://schemas.microsoft.com/office/drawing/2015/9/8/chartex" xmlns:cx2="http://schemas.microsoft.com/office/drawing/2015/10/21/chartex" xmlns:cx3="http://schemas.microsoft.com/office/drawing/2016/5/9/chartex" xmlns:cx4="http://schemas.microsoft.com/office/drawing/2016/5/10/chartex" xmlns:cx5="http://schemas.microsoft.com/office/drawing/2016/5/11/chartex" xmlns:cx6="http://schemas.microsoft.com/office/drawing/2016/5/12/chartex" xmlns:cx7="http://schemas.microsoft.com/office/drawing/2016/5/13/chartex" xmlns:cx8="http://schemas.microsoft.com/office/drawing/2016/5/14/chartex" xmlns:mc="http://schemas.openxmlformats.org/markup-compatibility/2006" xmlns:aink="http://schemas.microsoft.com/office/drawing/2016/ink" xmlns:am3d="http://schemas.microsoft.com/office/drawing/2017/model3d" xmlns:o="urn:schemas-microsoft-com:office:office" xmlns:oel="http://schemas.microsoft.com/office/2019/extlst" xmlns:r="http://schemas.openxmlformats.org/officeDocument/2006/relationships" xmlns:m="http://schemas.openxmlformats.org/officeDocument/2006/math" xmlns:v="urn:schemas-microsoft-com:vml" xmlns:wp14="http://schemas.microsoft.com/office/word/2010/wordprocessingDrawing" xmlns:wp="http://schemas.openxmlformats.org/drawingml/2006/wordprocessingDrawing" xmlns:w10="urn:schemas-microsoft-com:office:word" xmlns:w="http://schemas.openxmlformats.org/wordprocessingml/2006/main" xmlns:w14="http://schemas.microsoft.com/office/word/2010/wordml" xmlns:w15="http://schemas.microsoft.com/office/word/2012/wordml" xmlns:w16cex="http://schemas.microsoft.com/office/word/2018/wordml/cex" xmlns:w16cid="http://schemas.microsoft.com/office/word/2016/wordml/cid" xmlns:w16="http://schemas.microsoft.com/office/word/2018/wordml" xmlns:w16sdtdh="http://schemas.microsoft.com/office/word/2020/wordml/sdtdatahash" xmlns:w16se="http://schemas.microsoft.com/office/word/2015/wordml/symex" xmlns:wpg="http://schemas.microsoft.com/office/word/2010/wordprocessingGroup" xmlns:wpi="http://schemas.microsoft.com/office/word/2010/wordprocessingInk" xmlns:wne="http://schemas.microsoft.com/office/word/2006/wordml" xmlns:wps="http://schemas.microsoft.com/office/word/2010/wordprocessingShape" mc:Ignorable="w14 w15 w16se w16cid w16 w16cex w16sdtdh wp14">
   <w:endnote w:type="separator" w:id="-1">
     <w:p>
       <w:pPr>
@@ -19342,7 +19342,7 @@
 </file>
 
 <file path=word/footer1.xml><?xml version="1.0" encoding="utf-8"?>
-<w:ftr xmlns:wpc="http://schemas.microsoft.com/office/word/2010/wordprocessingCanvas" xmlns:cx="http://schemas.microsoft.com/office/drawing/2014/chartex" xmlns:cx1="http://schemas.microsoft.com/office/drawing/2015/9/8/chartex" xmlns:cx2="http://schemas.microsoft.com/office/drawing/2015/10/21/chartex" xmlns:cx3="http://schemas.microsoft.com/office/drawing/2016/5/9/chartex" xmlns:cx4="http://schemas.microsoft.com/office/drawing/2016/5/10/chartex" xmlns:cx5="http://schemas.microsoft.com/office/drawing/2016/5/11/chartex" xmlns:cx6="http://schemas.microsoft.com/office/drawing/2016/5/12/chartex" xmlns:cx7="http://schemas.microsoft.com/office/drawing/2016/5/13/chartex" xmlns:cx8="http://schemas.microsoft.com/office/drawing/2016/5/14/chartex" xmlns:mc="http://schemas.openxmlformats.org/markup-compatibility/2006" xmlns:aink="http://schemas.microsoft.com/office/drawing/2016/ink" xmlns:am3d="http://schemas.microsoft.com/office/drawing/2017/model3d" xmlns:o="urn:schemas-microsoft-com:office:office" xmlns:oel="http://schemas.microsoft.com/office/2019/extlst" xmlns:r="http://schemas.openxmlformats.org/officeDocument/2006/relationships" xmlns:m="http://schemas.openxmlformats.org/officeDocument/2006/math" xmlns:v="urn:schemas-microsoft-com:vml" xmlns:wp14="http://schemas.microsoft.com/office/word/2010/wordprocessingDrawing" xmlns:wp="http://schemas.openxmlformats.org/drawingml/2006/wordprocessingDrawing" xmlns:w10="urn:schemas-microsoft-com:office:word" xmlns:w="http://schemas.openxmlformats.org/wordprocessingml/2006/main" xmlns:w14="http://schemas.microsoft.com/office/word/2010/wordml" xmlns:w15="http://schemas.microsoft.com/office/word/2012/wordml" xmlns:w16cex="http://schemas.microsoft.com/office/word/2018/wordml/cex" xmlns:w16cid="http://schemas.microsoft.com/office/word/2016/wordml/cid" xmlns:w16="http://schemas.microsoft.com/office/word/2018/wordml" xmlns:w16du="http://schemas.microsoft.com/office/word/2023/wordml/word16du" xmlns:w16sdtdh="http://schemas.microsoft.com/office/word/2020/wordml/sdtdatahash" xmlns:w16se="http://schemas.microsoft.com/office/word/2015/wordml/symex" xmlns:wpg="http://schemas.microsoft.com/office/word/2010/wordprocessingGroup" xmlns:wpi="http://schemas.microsoft.com/office/word/2010/wordprocessingInk" xmlns:wne="http://schemas.microsoft.com/office/word/2006/wordml" xmlns:wps="http://schemas.microsoft.com/office/word/2010/wordprocessingShape" mc:Ignorable="w14 w15 w16se w16cid w16 w16cex w16sdtdh wp14">
+<w:ftr xmlns:wpc="http://schemas.microsoft.com/office/word/2010/wordprocessingCanvas" xmlns:cx="http://schemas.microsoft.com/office/drawing/2014/chartex" xmlns:cx1="http://schemas.microsoft.com/office/drawing/2015/9/8/chartex" xmlns:cx2="http://schemas.microsoft.com/office/drawing/2015/10/21/chartex" xmlns:cx3="http://schemas.microsoft.com/office/drawing/2016/5/9/chartex" xmlns:cx4="http://schemas.microsoft.com/office/drawing/2016/5/10/chartex" xmlns:cx5="http://schemas.microsoft.com/office/drawing/2016/5/11/chartex" xmlns:cx6="http://schemas.microsoft.com/office/drawing/2016/5/12/chartex" xmlns:cx7="http://schemas.microsoft.com/office/drawing/2016/5/13/chartex" xmlns:cx8="http://schemas.microsoft.com/office/drawing/2016/5/14/chartex" xmlns:mc="http://schemas.openxmlformats.org/markup-compatibility/2006" xmlns:aink="http://schemas.microsoft.com/office/drawing/2016/ink" xmlns:am3d="http://schemas.microsoft.com/office/drawing/2017/model3d" xmlns:o="urn:schemas-microsoft-com:office:office" xmlns:oel="http://schemas.microsoft.com/office/2019/extlst" xmlns:r="http://schemas.openxmlformats.org/officeDocument/2006/relationships" xmlns:m="http://schemas.openxmlformats.org/officeDocument/2006/math" xmlns:v="urn:schemas-microsoft-com:vml" xmlns:wp14="http://schemas.microsoft.com/office/word/2010/wordprocessingDrawing" xmlns:wp="http://schemas.openxmlformats.org/drawingml/2006/wordprocessingDrawing" xmlns:w10="urn:schemas-microsoft-com:office:word" xmlns:w="http://schemas.openxmlformats.org/wordprocessingml/2006/main" xmlns:w14="http://schemas.microsoft.com/office/word/2010/wordml" xmlns:w15="http://schemas.microsoft.com/office/word/2012/wordml" xmlns:w16cex="http://schemas.microsoft.com/office/word/2018/wordml/cex" xmlns:w16cid="http://schemas.microsoft.com/office/word/2016/wordml/cid" xmlns:w16="http://schemas.microsoft.com/office/word/2018/wordml" xmlns:w16sdtdh="http://schemas.microsoft.com/office/word/2020/wordml/sdtdatahash" xmlns:w16se="http://schemas.microsoft.com/office/word/2015/wordml/symex" xmlns:wpg="http://schemas.microsoft.com/office/word/2010/wordprocessingGroup" xmlns:wpi="http://schemas.microsoft.com/office/word/2010/wordprocessingInk" xmlns:wne="http://schemas.microsoft.com/office/word/2006/wordml" xmlns:wps="http://schemas.microsoft.com/office/word/2010/wordprocessingShape" mc:Ignorable="w14 w15 w16se w16cid w16 w16cex w16sdtdh wp14">
   <w:tbl>
     <w:tblPr>
       <w:tblW w:w="5000" w:type="pct"/>
@@ -19530,7 +19530,7 @@
 </file>
 
 <file path=word/footer2.xml><?xml version="1.0" encoding="utf-8"?>
-<w:ftr xmlns:wpc="http://schemas.microsoft.com/office/word/2010/wordprocessingCanvas" xmlns:cx="http://schemas.microsoft.com/office/drawing/2014/chartex" xmlns:cx1="http://schemas.microsoft.com/office/drawing/2015/9/8/chartex" xmlns:cx2="http://schemas.microsoft.com/office/drawing/2015/10/21/chartex" xmlns:cx3="http://schemas.microsoft.com/office/drawing/2016/5/9/chartex" xmlns:cx4="http://schemas.microsoft.com/office/drawing/2016/5/10/chartex" xmlns:cx5="http://schemas.microsoft.com/office/drawing/2016/5/11/chartex" xmlns:cx6="http://schemas.microsoft.com/office/drawing/2016/5/12/chartex" xmlns:cx7="http://schemas.microsoft.com/office/drawing/2016/5/13/chartex" xmlns:cx8="http://schemas.microsoft.com/office/drawing/2016/5/14/chartex" xmlns:mc="http://schemas.openxmlformats.org/markup-compatibility/2006" xmlns:aink="http://schemas.microsoft.com/office/drawing/2016/ink" xmlns:am3d="http://schemas.microsoft.com/office/drawing/2017/model3d" xmlns:o="urn:schemas-microsoft-com:office:office" xmlns:oel="http://schemas.microsoft.com/office/2019/extlst" xmlns:r="http://schemas.openxmlformats.org/officeDocument/2006/relationships" xmlns:m="http://schemas.openxmlformats.org/officeDocument/2006/math" xmlns:v="urn:schemas-microsoft-com:vml" xmlns:wp14="http://schemas.microsoft.com/office/word/2010/wordprocessingDrawing" xmlns:wp="http://schemas.openxmlformats.org/drawingml/2006/wordprocessingDrawing" xmlns:w10="urn:schemas-microsoft-com:office:word" xmlns:w="http://schemas.openxmlformats.org/wordprocessingml/2006/main" xmlns:w14="http://schemas.microsoft.com/office/word/2010/wordml" xmlns:w15="http://schemas.microsoft.com/office/word/2012/wordml" xmlns:w16cex="http://schemas.microsoft.com/office/word/2018/wordml/cex" xmlns:w16cid="http://schemas.microsoft.com/office/word/2016/wordml/cid" xmlns:w16="http://schemas.microsoft.com/office/word/2018/wordml" xmlns:w16du="http://schemas.microsoft.com/office/word/2023/wordml/word16du" xmlns:w16sdtdh="http://schemas.microsoft.com/office/word/2020/wordml/sdtdatahash" xmlns:w16se="http://schemas.microsoft.com/office/word/2015/wordml/symex" xmlns:wpg="http://schemas.microsoft.com/office/word/2010/wordprocessingGroup" xmlns:wpi="http://schemas.microsoft.com/office/word/2010/wordprocessingInk" xmlns:wne="http://schemas.microsoft.com/office/word/2006/wordml" xmlns:wps="http://schemas.microsoft.com/office/word/2010/wordprocessingShape" mc:Ignorable="w14 w15 w16se w16cid w16 w16cex w16sdtdh wp14">
+<w:ftr xmlns:wpc="http://schemas.microsoft.com/office/word/2010/wordprocessingCanvas" xmlns:cx="http://schemas.microsoft.com/office/drawing/2014/chartex" xmlns:cx1="http://schemas.microsoft.com/office/drawing/2015/9/8/chartex" xmlns:cx2="http://schemas.microsoft.com/office/drawing/2015/10/21/chartex" xmlns:cx3="http://schemas.microsoft.com/office/drawing/2016/5/9/chartex" xmlns:cx4="http://schemas.microsoft.com/office/drawing/2016/5/10/chartex" xmlns:cx5="http://schemas.microsoft.com/office/drawing/2016/5/11/chartex" xmlns:cx6="http://schemas.microsoft.com/office/drawing/2016/5/12/chartex" xmlns:cx7="http://schemas.microsoft.com/office/drawing/2016/5/13/chartex" xmlns:cx8="http://schemas.microsoft.com/office/drawing/2016/5/14/chartex" xmlns:mc="http://schemas.openxmlformats.org/markup-compatibility/2006" xmlns:aink="http://schemas.microsoft.com/office/drawing/2016/ink" xmlns:am3d="http://schemas.microsoft.com/office/drawing/2017/model3d" xmlns:o="urn:schemas-microsoft-com:office:office" xmlns:oel="http://schemas.microsoft.com/office/2019/extlst" xmlns:r="http://schemas.openxmlformats.org/officeDocument/2006/relationships" xmlns:m="http://schemas.openxmlformats.org/officeDocument/2006/math" xmlns:v="urn:schemas-microsoft-com:vml" xmlns:wp14="http://schemas.microsoft.com/office/word/2010/wordprocessingDrawing" xmlns:wp="http://schemas.openxmlformats.org/drawingml/2006/wordprocessingDrawing" xmlns:w10="urn:schemas-microsoft-com:office:word" xmlns:w="http://schemas.openxmlformats.org/wordprocessingml/2006/main" xmlns:w14="http://schemas.microsoft.com/office/word/2010/wordml" xmlns:w15="http://schemas.microsoft.com/office/word/2012/wordml" xmlns:w16cex="http://schemas.microsoft.com/office/word/2018/wordml/cex" xmlns:w16cid="http://schemas.microsoft.com/office/word/2016/wordml/cid" xmlns:w16="http://schemas.microsoft.com/office/word/2018/wordml" xmlns:w16sdtdh="http://schemas.microsoft.com/office/word/2020/wordml/sdtdatahash" xmlns:w16se="http://schemas.microsoft.com/office/word/2015/wordml/symex" xmlns:wpg="http://schemas.microsoft.com/office/word/2010/wordprocessingGroup" xmlns:wpi="http://schemas.microsoft.com/office/word/2010/wordprocessingInk" xmlns:wne="http://schemas.microsoft.com/office/word/2006/wordml" xmlns:wps="http://schemas.microsoft.com/office/word/2010/wordprocessingShape" mc:Ignorable="w14 w15 w16se w16cid w16 w16cex w16sdtdh wp14">
   <w:p>
     <w:pPr>
       <w:pStyle w:val="Piedepgina"/>
@@ -19610,7 +19610,7 @@
 </file>
 
 <file path=word/footnotes.xml><?xml version="1.0" encoding="utf-8"?>
-<w:footnotes xmlns:wpc="http://schemas.microsoft.com/office/word/2010/wordprocessingCanvas" xmlns:cx="http://schemas.microsoft.com/office/drawing/2014/chartex" xmlns:cx1="http://schemas.microsoft.com/office/drawing/2015/9/8/chartex" xmlns:cx2="http://schemas.microsoft.com/office/drawing/2015/10/21/chartex" xmlns:cx3="http://schemas.microsoft.com/office/drawing/2016/5/9/chartex" xmlns:cx4="http://schemas.microsoft.com/office/drawing/2016/5/10/chartex" xmlns:cx5="http://schemas.microsoft.com/office/drawing/2016/5/11/chartex" xmlns:cx6="http://schemas.microsoft.com/office/drawing/2016/5/12/chartex" xmlns:cx7="http://schemas.microsoft.com/office/drawing/2016/5/13/chartex" xmlns:cx8="http://schemas.microsoft.com/office/drawing/2016/5/14/chartex" xmlns:mc="http://schemas.openxmlformats.org/markup-compatibility/2006" xmlns:aink="http://schemas.microsoft.com/office/drawing/2016/ink" xmlns:am3d="http://schemas.microsoft.com/office/drawing/2017/model3d" xmlns:o="urn:schemas-microsoft-com:office:office" xmlns:oel="http://schemas.microsoft.com/office/2019/extlst" xmlns:r="http://schemas.openxmlformats.org/officeDocument/2006/relationships" xmlns:m="http://schemas.openxmlformats.org/officeDocument/2006/math" xmlns:v="urn:schemas-microsoft-com:vml" xmlns:wp14="http://schemas.microsoft.com/office/word/2010/wordprocessingDrawing" xmlns:wp="http://schemas.openxmlformats.org/drawingml/2006/wordprocessingDrawing" xmlns:w10="urn:schemas-microsoft-com:office:word" xmlns:w="http://schemas.openxmlformats.org/wordprocessingml/2006/main" xmlns:w14="http://schemas.microsoft.com/office/word/2010/wordml" xmlns:w15="http://schemas.microsoft.com/office/word/2012/wordml" xmlns:w16cex="http://schemas.microsoft.com/office/word/2018/wordml/cex" xmlns:w16cid="http://schemas.microsoft.com/office/word/2016/wordml/cid" xmlns:w16="http://schemas.microsoft.com/office/word/2018/wordml" xmlns:w16du="http://schemas.microsoft.com/office/word/2023/wordml/word16du" xmlns:w16sdtdh="http://schemas.microsoft.com/office/word/2020/wordml/sdtdatahash" xmlns:w16se="http://schemas.microsoft.com/office/word/2015/wordml/symex" xmlns:wpg="http://schemas.microsoft.com/office/word/2010/wordprocessingGroup" xmlns:wpi="http://schemas.microsoft.com/office/word/2010/wordprocessingInk" xmlns:wne="http://schemas.microsoft.com/office/word/2006/wordml" xmlns:wps="http://schemas.microsoft.com/office/word/2010/wordprocessingShape" mc:Ignorable="w14 w15 w16se w16cid w16 w16cex w16sdtdh wp14">
+<w:footnotes xmlns:wpc="http://schemas.microsoft.com/office/word/2010/wordprocessingCanvas" xmlns:cx="http://schemas.microsoft.com/office/drawing/2014/chartex" xmlns:cx1="http://schemas.microsoft.com/office/drawing/2015/9/8/chartex" xmlns:cx2="http://schemas.microsoft.com/office/drawing/2015/10/21/chartex" xmlns:cx3="http://schemas.microsoft.com/office/drawing/2016/5/9/chartex" xmlns:cx4="http://schemas.microsoft.com/office/drawing/2016/5/10/chartex" xmlns:cx5="http://schemas.microsoft.com/office/drawing/2016/5/11/chartex" xmlns:cx6="http://schemas.microsoft.com/office/drawing/2016/5/12/chartex" xmlns:cx7="http://schemas.microsoft.com/office/drawing/2016/5/13/chartex" xmlns:cx8="http://schemas.microsoft.com/office/drawing/2016/5/14/chartex" xmlns:mc="http://schemas.openxmlformats.org/markup-compatibility/2006" xmlns:aink="http://schemas.microsoft.com/office/drawing/2016/ink" xmlns:am3d="http://schemas.microsoft.com/office/drawing/2017/model3d" xmlns:o="urn:schemas-microsoft-com:office:office" xmlns:oel="http://schemas.microsoft.com/office/2019/extlst" xmlns:r="http://schemas.openxmlformats.org/officeDocument/2006/relationships" xmlns:m="http://schemas.openxmlformats.org/officeDocument/2006/math" xmlns:v="urn:schemas-microsoft-com:vml" xmlns:wp14="http://schemas.microsoft.com/office/word/2010/wordprocessingDrawing" xmlns:wp="http://schemas.openxmlformats.org/drawingml/2006/wordprocessingDrawing" xmlns:w10="urn:schemas-microsoft-com:office:word" xmlns:w="http://schemas.openxmlformats.org/wordprocessingml/2006/main" xmlns:w14="http://schemas.microsoft.com/office/word/2010/wordml" xmlns:w15="http://schemas.microsoft.com/office/word/2012/wordml" xmlns:w16cex="http://schemas.microsoft.com/office/word/2018/wordml/cex" xmlns:w16cid="http://schemas.microsoft.com/office/word/2016/wordml/cid" xmlns:w16="http://schemas.microsoft.com/office/word/2018/wordml" xmlns:w16sdtdh="http://schemas.microsoft.com/office/word/2020/wordml/sdtdatahash" xmlns:w16se="http://schemas.microsoft.com/office/word/2015/wordml/symex" xmlns:wpg="http://schemas.microsoft.com/office/word/2010/wordprocessingGroup" xmlns:wpi="http://schemas.microsoft.com/office/word/2010/wordprocessingInk" xmlns:wne="http://schemas.microsoft.com/office/word/2006/wordml" xmlns:wps="http://schemas.microsoft.com/office/word/2010/wordprocessingShape" mc:Ignorable="w14 w15 w16se w16cid w16 w16cex w16sdtdh wp14">
   <w:footnote w:type="separator" w:id="-1">
     <w:p>
       <w:pPr>
@@ -19635,7 +19635,7 @@
 </file>
 
 <file path=word/header1.xml><?xml version="1.0" encoding="utf-8"?>
-<w:hdr xmlns:wpc="http://schemas.microsoft.com/office/word/2010/wordprocessingCanvas" xmlns:cx="http://schemas.microsoft.com/office/drawing/2014/chartex" xmlns:cx1="http://schemas.microsoft.com/office/drawing/2015/9/8/chartex" xmlns:cx2="http://schemas.microsoft.com/office/drawing/2015/10/21/chartex" xmlns:cx3="http://schemas.microsoft.com/office/drawing/2016/5/9/chartex" xmlns:cx4="http://schemas.microsoft.com/office/drawing/2016/5/10/chartex" xmlns:cx5="http://schemas.microsoft.com/office/drawing/2016/5/11/chartex" xmlns:cx6="http://schemas.microsoft.com/office/drawing/2016/5/12/chartex" xmlns:cx7="http://schemas.microsoft.com/office/drawing/2016/5/13/chartex" xmlns:cx8="http://schemas.microsoft.com/office/drawing/2016/5/14/chartex" xmlns:mc="http://schemas.openxmlformats.org/markup-compatibility/2006" xmlns:aink="http://schemas.microsoft.com/office/drawing/2016/ink" xmlns:am3d="http://schemas.microsoft.com/office/drawing/2017/model3d" xmlns:o="urn:schemas-microsoft-com:office:office" xmlns:oel="http://schemas.microsoft.com/office/2019/extlst" xmlns:r="http://schemas.openxmlformats.org/officeDocument/2006/relationships" xmlns:m="http://schemas.openxmlformats.org/officeDocument/2006/math" xmlns:v="urn:schemas-microsoft-com:vml" xmlns:wp14="http://schemas.microsoft.com/office/word/2010/wordprocessingDrawing" xmlns:wp="http://schemas.openxmlformats.org/drawingml/2006/wordprocessingDrawing" xmlns:w10="urn:schemas-microsoft-com:office:word" xmlns:w="http://schemas.openxmlformats.org/wordprocessingml/2006/main" xmlns:w14="http://schemas.microsoft.com/office/word/2010/wordml" xmlns:w15="http://schemas.microsoft.com/office/word/2012/wordml" xmlns:w16cex="http://schemas.microsoft.com/office/word/2018/wordml/cex" xmlns:w16cid="http://schemas.microsoft.com/office/word/2016/wordml/cid" xmlns:w16="http://schemas.microsoft.com/office/word/2018/wordml" xmlns:w16du="http://schemas.microsoft.com/office/word/2023/wordml/word16du" xmlns:w16sdtdh="http://schemas.microsoft.com/office/word/2020/wordml/sdtdatahash" xmlns:w16se="http://schemas.microsoft.com/office/word/2015/wordml/symex" xmlns:wpg="http://schemas.microsoft.com/office/word/2010/wordprocessingGroup" xmlns:wpi="http://schemas.microsoft.com/office/word/2010/wordprocessingInk" xmlns:wne="http://schemas.microsoft.com/office/word/2006/wordml" xmlns:wps="http://schemas.microsoft.com/office/word/2010/wordprocessingShape" mc:Ignorable="w14 w15 w16se w16cid w16 w16cex w16sdtdh wp14">
+<w:hdr xmlns:wpc="http://schemas.microsoft.com/office/word/2010/wordprocessingCanvas" xmlns:cx="http://schemas.microsoft.com/office/drawing/2014/chartex" xmlns:cx1="http://schemas.microsoft.com/office/drawing/2015/9/8/chartex" xmlns:cx2="http://schemas.microsoft.com/office/drawing/2015/10/21/chartex" xmlns:cx3="http://schemas.microsoft.com/office/drawing/2016/5/9/chartex" xmlns:cx4="http://schemas.microsoft.com/office/drawing/2016/5/10/chartex" xmlns:cx5="http://schemas.microsoft.com/office/drawing/2016/5/11/chartex" xmlns:cx6="http://schemas.microsoft.com/office/drawing/2016/5/12/chartex" xmlns:cx7="http://schemas.microsoft.com/office/drawing/2016/5/13/chartex" xmlns:cx8="http://schemas.microsoft.com/office/drawing/2016/5/14/chartex" xmlns:mc="http://schemas.openxmlformats.org/markup-compatibility/2006" xmlns:aink="http://schemas.microsoft.com/office/drawing/2016/ink" xmlns:am3d="http://schemas.microsoft.com/office/drawing/2017/model3d" xmlns:o="urn:schemas-microsoft-com:office:office" xmlns:oel="http://schemas.microsoft.com/office/2019/extlst" xmlns:r="http://schemas.openxmlformats.org/officeDocument/2006/relationships" xmlns:m="http://schemas.openxmlformats.org/officeDocument/2006/math" xmlns:v="urn:schemas-microsoft-com:vml" xmlns:wp14="http://schemas.microsoft.com/office/word/2010/wordprocessingDrawing" xmlns:wp="http://schemas.openxmlformats.org/drawingml/2006/wordprocessingDrawing" xmlns:w10="urn:schemas-microsoft-com:office:word" xmlns:w="http://schemas.openxmlformats.org/wordprocessingml/2006/main" xmlns:w14="http://schemas.microsoft.com/office/word/2010/wordml" xmlns:w15="http://schemas.microsoft.com/office/word/2012/wordml" xmlns:w16cex="http://schemas.microsoft.com/office/word/2018/wordml/cex" xmlns:w16cid="http://schemas.microsoft.com/office/word/2016/wordml/cid" xmlns:w16="http://schemas.microsoft.com/office/word/2018/wordml" xmlns:w16sdtdh="http://schemas.microsoft.com/office/word/2020/wordml/sdtdatahash" xmlns:w16se="http://schemas.microsoft.com/office/word/2015/wordml/symex" xmlns:wpg="http://schemas.microsoft.com/office/word/2010/wordprocessingGroup" xmlns:wpi="http://schemas.microsoft.com/office/word/2010/wordprocessingInk" xmlns:wne="http://schemas.microsoft.com/office/word/2006/wordml" xmlns:wps="http://schemas.microsoft.com/office/word/2010/wordprocessingShape" mc:Ignorable="w14 w15 w16se w16cid w16 w16cex w16sdtdh wp14">
   <w:p>
     <w:pPr>
       <w:pStyle w:val="Encabezado"/>
@@ -19721,7 +19721,7 @@
 </file>
 
 <file path=word/numbering.xml><?xml version="1.0" encoding="utf-8"?>
-<w:numbering xmlns:wpc="http://schemas.microsoft.com/office/word/2010/wordprocessingCanvas" xmlns:cx="http://schemas.microsoft.com/office/drawing/2014/chartex" xmlns:cx1="http://schemas.microsoft.com/office/drawing/2015/9/8/chartex" xmlns:cx2="http://schemas.microsoft.com/office/drawing/2015/10/21/chartex" xmlns:cx3="http://schemas.microsoft.com/office/drawing/2016/5/9/chartex" xmlns:cx4="http://schemas.microsoft.com/office/drawing/2016/5/10/chartex" xmlns:cx5="http://schemas.microsoft.com/office/drawing/2016/5/11/chartex" xmlns:cx6="http://schemas.microsoft.com/office/drawing/2016/5/12/chartex" xmlns:cx7="http://schemas.microsoft.com/office/drawing/2016/5/13/chartex" xmlns:cx8="http://schemas.microsoft.com/office/drawing/2016/5/14/chartex" xmlns:mc="http://schemas.openxmlformats.org/markup-compatibility/2006" xmlns:aink="http://schemas.microsoft.com/office/drawing/2016/ink" xmlns:am3d="http://schemas.microsoft.com/office/drawing/2017/model3d" xmlns:o="urn:schemas-microsoft-com:office:office" xmlns:oel="http://schemas.microsoft.com/office/2019/extlst" xmlns:r="http://schemas.openxmlformats.org/officeDocument/2006/relationships" xmlns:m="http://schemas.openxmlformats.org/officeDocument/2006/math" xmlns:v="urn:schemas-microsoft-com:vml" xmlns:wp14="http://schemas.microsoft.com/office/word/2010/wordprocessingDrawing" xmlns:wp="http://schemas.openxmlformats.org/drawingml/2006/wordprocessingDrawing" xmlns:w10="urn:schemas-microsoft-com:office:word" xmlns:w="http://schemas.openxmlformats.org/wordprocessingml/2006/main" xmlns:w14="http://schemas.microsoft.com/office/word/2010/wordml" xmlns:w15="http://schemas.microsoft.com/office/word/2012/wordml" xmlns:w16cex="http://schemas.microsoft.com/office/word/2018/wordml/cex" xmlns:w16cid="http://schemas.microsoft.com/office/word/2016/wordml/cid" xmlns:w16="http://schemas.microsoft.com/office/word/2018/wordml" xmlns:w16du="http://schemas.microsoft.com/office/word/2023/wordml/word16du" xmlns:w16sdtdh="http://schemas.microsoft.com/office/word/2020/wordml/sdtdatahash" xmlns:w16se="http://schemas.microsoft.com/office/word/2015/wordml/symex" xmlns:wpg="http://schemas.microsoft.com/office/word/2010/wordprocessingGroup" xmlns:wpi="http://schemas.microsoft.com/office/word/2010/wordprocessingInk" xmlns:wne="http://schemas.microsoft.com/office/word/2006/wordml" xmlns:wps="http://schemas.microsoft.com/office/word/2010/wordprocessingShape" mc:Ignorable="w14 w15 w16se w16cid w16 w16cex w16sdtdh wp14">
+<w:numbering xmlns:wpc="http://schemas.microsoft.com/office/word/2010/wordprocessingCanvas" xmlns:cx="http://schemas.microsoft.com/office/drawing/2014/chartex" xmlns:cx1="http://schemas.microsoft.com/office/drawing/2015/9/8/chartex" xmlns:cx2="http://schemas.microsoft.com/office/drawing/2015/10/21/chartex" xmlns:cx3="http://schemas.microsoft.com/office/drawing/2016/5/9/chartex" xmlns:cx4="http://schemas.microsoft.com/office/drawing/2016/5/10/chartex" xmlns:cx5="http://schemas.microsoft.com/office/drawing/2016/5/11/chartex" xmlns:cx6="http://schemas.microsoft.com/office/drawing/2016/5/12/chartex" xmlns:cx7="http://schemas.microsoft.com/office/drawing/2016/5/13/chartex" xmlns:cx8="http://schemas.microsoft.com/office/drawing/2016/5/14/chartex" xmlns:mc="http://schemas.openxmlformats.org/markup-compatibility/2006" xmlns:aink="http://schemas.microsoft.com/office/drawing/2016/ink" xmlns:am3d="http://schemas.microsoft.com/office/drawing/2017/model3d" xmlns:o="urn:schemas-microsoft-com:office:office" xmlns:oel="http://schemas.microsoft.com/office/2019/extlst" xmlns:r="http://schemas.openxmlformats.org/officeDocument/2006/relationships" xmlns:m="http://schemas.openxmlformats.org/officeDocument/2006/math" xmlns:v="urn:schemas-microsoft-com:vml" xmlns:wp14="http://schemas.microsoft.com/office/word/2010/wordprocessingDrawing" xmlns:wp="http://schemas.openxmlformats.org/drawingml/2006/wordprocessingDrawing" xmlns:w10="urn:schemas-microsoft-com:office:word" xmlns:w="http://schemas.openxmlformats.org/wordprocessingml/2006/main" xmlns:w14="http://schemas.microsoft.com/office/word/2010/wordml" xmlns:w15="http://schemas.microsoft.com/office/word/2012/wordml" xmlns:w16cex="http://schemas.microsoft.com/office/word/2018/wordml/cex" xmlns:w16cid="http://schemas.microsoft.com/office/word/2016/wordml/cid" xmlns:w16="http://schemas.microsoft.com/office/word/2018/wordml" xmlns:w16sdtdh="http://schemas.microsoft.com/office/word/2020/wordml/sdtdatahash" xmlns:w16se="http://schemas.microsoft.com/office/word/2015/wordml/symex" xmlns:wpg="http://schemas.microsoft.com/office/word/2010/wordprocessingGroup" xmlns:wpi="http://schemas.microsoft.com/office/word/2010/wordprocessingInk" xmlns:wne="http://schemas.microsoft.com/office/word/2006/wordml" xmlns:wps="http://schemas.microsoft.com/office/word/2010/wordprocessingShape" mc:Ignorable="w14 w15 w16se w16cid w16 w16cex w16sdtdh wp14">
   <w:abstractNum w:abstractNumId="0" w15:restartNumberingAfterBreak="0">
     <w:nsid w:val="042C42D1"/>
     <w:multiLevelType w:val="hybridMultilevel"/>
@@ -22859,7 +22859,7 @@
 </file>
 
 <file path=word/glossary/document.xml><?xml version="1.0" encoding="utf-8"?>
-<w:glossaryDocument xmlns:wpc="http://schemas.microsoft.com/office/word/2010/wordprocessingCanvas" xmlns:cx="http://schemas.microsoft.com/office/drawing/2014/chartex" xmlns:cx1="http://schemas.microsoft.com/office/drawing/2015/9/8/chartex" xmlns:cx2="http://schemas.microsoft.com/office/drawing/2015/10/21/chartex" xmlns:cx3="http://schemas.microsoft.com/office/drawing/2016/5/9/chartex" xmlns:cx4="http://schemas.microsoft.com/office/drawing/2016/5/10/chartex" xmlns:cx5="http://schemas.microsoft.com/office/drawing/2016/5/11/chartex" xmlns:cx6="http://schemas.microsoft.com/office/drawing/2016/5/12/chartex" xmlns:cx7="http://schemas.microsoft.com/office/drawing/2016/5/13/chartex" xmlns:cx8="http://schemas.microsoft.com/office/drawing/2016/5/14/chartex" xmlns:mc="http://schemas.openxmlformats.org/markup-compatibility/2006" xmlns:aink="http://schemas.microsoft.com/office/drawing/2016/ink" xmlns:am3d="http://schemas.microsoft.com/office/drawing/2017/model3d" xmlns:o="urn:schemas-microsoft-com:office:office" xmlns:oel="http://schemas.microsoft.com/office/2019/extlst" xmlns:r="http://schemas.openxmlformats.org/officeDocument/2006/relationships" xmlns:m="http://schemas.openxmlformats.org/officeDocument/2006/math" xmlns:v="urn:schemas-microsoft-com:vml" xmlns:wp14="http://schemas.microsoft.com/office/word/2010/wordprocessingDrawing" xmlns:wp="http://schemas.openxmlformats.org/drawingml/2006/wordprocessingDrawing" xmlns:w10="urn:schemas-microsoft-com:office:word" xmlns:w="http://schemas.openxmlformats.org/wordprocessingml/2006/main" xmlns:w14="http://schemas.microsoft.com/office/word/2010/wordml" xmlns:w15="http://schemas.microsoft.com/office/word/2012/wordml" xmlns:w16cex="http://schemas.microsoft.com/office/word/2018/wordml/cex" xmlns:w16cid="http://schemas.microsoft.com/office/word/2016/wordml/cid" xmlns:w16="http://schemas.microsoft.com/office/word/2018/wordml" xmlns:w16du="http://schemas.microsoft.com/office/word/2023/wordml/word16du" xmlns:w16sdtdh="http://schemas.microsoft.com/office/word/2020/wordml/sdtdatahash" xmlns:w16se="http://schemas.microsoft.com/office/word/2015/wordml/symex" xmlns:wpg="http://schemas.microsoft.com/office/word/2010/wordprocessingGroup" xmlns:wpi="http://schemas.microsoft.com/office/word/2010/wordprocessingInk" xmlns:wne="http://schemas.microsoft.com/office/word/2006/wordml" xmlns:wps="http://schemas.microsoft.com/office/word/2010/wordprocessingShape" mc:Ignorable="w14 w15 w16se w16cid w16 w16cex w16sdtdh wp14">
+<w:glossaryDocument xmlns:wpc="http://schemas.microsoft.com/office/word/2010/wordprocessingCanvas" xmlns:cx="http://schemas.microsoft.com/office/drawing/2014/chartex" xmlns:cx1="http://schemas.microsoft.com/office/drawing/2015/9/8/chartex" xmlns:cx2="http://schemas.microsoft.com/office/drawing/2015/10/21/chartex" xmlns:cx3="http://schemas.microsoft.com/office/drawing/2016/5/9/chartex" xmlns:cx4="http://schemas.microsoft.com/office/drawing/2016/5/10/chartex" xmlns:cx5="http://schemas.microsoft.com/office/drawing/2016/5/11/chartex" xmlns:cx6="http://schemas.microsoft.com/office/drawing/2016/5/12/chartex" xmlns:cx7="http://schemas.microsoft.com/office/drawing/2016/5/13/chartex" xmlns:cx8="http://schemas.microsoft.com/office/drawing/2016/5/14/chartex" xmlns:mc="http://schemas.openxmlformats.org/markup-compatibility/2006" xmlns:aink="http://schemas.microsoft.com/office/drawing/2016/ink" xmlns:am3d="http://schemas.microsoft.com/office/drawing/2017/model3d" xmlns:o="urn:schemas-microsoft-com:office:office" xmlns:oel="http://schemas.microsoft.com/office/2019/extlst" xmlns:r="http://schemas.openxmlformats.org/officeDocument/2006/relationships" xmlns:m="http://schemas.openxmlformats.org/officeDocument/2006/math" xmlns:v="urn:schemas-microsoft-com:vml" xmlns:wp14="http://schemas.microsoft.com/office/word/2010/wordprocessingDrawing" xmlns:wp="http://schemas.openxmlformats.org/drawingml/2006/wordprocessingDrawing" xmlns:w10="urn:schemas-microsoft-com:office:word" xmlns:w="http://schemas.openxmlformats.org/wordprocessingml/2006/main" xmlns:w14="http://schemas.microsoft.com/office/word/2010/wordml" xmlns:w15="http://schemas.microsoft.com/office/word/2012/wordml" xmlns:w16cex="http://schemas.microsoft.com/office/word/2018/wordml/cex" xmlns:w16cid="http://schemas.microsoft.com/office/word/2016/wordml/cid" xmlns:w16="http://schemas.microsoft.com/office/word/2018/wordml" xmlns:w16sdtdh="http://schemas.microsoft.com/office/word/2020/wordml/sdtdatahash" xmlns:w16se="http://schemas.microsoft.com/office/word/2015/wordml/symex" xmlns:wpg="http://schemas.microsoft.com/office/word/2010/wordprocessingGroup" xmlns:wpi="http://schemas.microsoft.com/office/word/2010/wordprocessingInk" xmlns:wne="http://schemas.microsoft.com/office/word/2006/wordml" xmlns:wps="http://schemas.microsoft.com/office/word/2010/wordprocessingShape" mc:Ignorable="w14 w15 w16se w16cid w16 w16cex w16sdtdh wp14">
   <w:docParts>
     <w:docPart>
       <w:docPartPr>
@@ -22988,6 +22988,7 @@
   </w:compat>
   <w:rsids>
     <w:rsidRoot w:val="0082530D"/>
+    <w:rsid w:val="000400FD"/>
     <w:rsid w:val="000B3838"/>
     <w:rsid w:val="000F7165"/>
     <w:rsid w:val="00177E0D"/>

</xml_diff>